<commit_message>
Création de compte -> Terminé
MVC mis en place,
Vue du formulaire de création de compte terminé,
Fonctionnalité de création de compte terminé (à optimiser ?)
Notification éventuellement à changer
JdT à jour
</commit_message>
<xml_diff>
--- a/Livrables/2024-05-16-ghaemmaghami-rapport.docx
+++ b/Livrables/2024-05-16-ghaemmaghami-rapport.docx
@@ -1139,13 +1139,8 @@
         </w:tabs>
       </w:pPr>
       <w:r>
-        <w:t>Dans le cadre de ma formation d’informaticien et dans le but d’obtenir mon Certificat Fédéral de Capacité, un Travail Personnel Individuel est à réaliser. Ce projet nous place dans la peau d’un « professionnel</w:t>
-      </w:r>
-      <w:proofErr w:type="gramStart"/>
-      <w:r>
-        <w:t> »…</w:t>
-      </w:r>
-      <w:proofErr w:type="gramEnd"/>
+        <w:t>Dans le cadre de ma formation d’informaticien et dans le but d’obtenir mon Certificat Fédéral de Capacité, un Travail Personnel Individuel est à réaliser. Ce projet nous place dans la peau d’un « professionnel »…</w:t>
+      </w:r>
     </w:p>
     <w:p>
       <w:pPr>
@@ -2685,7 +2680,13 @@
         <w:t>:</w:t>
       </w:r>
       <w:r>
-        <w:t xml:space="preserve"> Avant chaque pause ou fin de journée</w:t>
+        <w:t xml:space="preserve"> </w:t>
+      </w:r>
+      <w:r>
+        <w:t>Au minimum, a</w:t>
+      </w:r>
+      <w:r>
+        <w:t>vant chaque pause ou fin de journée</w:t>
       </w:r>
       <w:r>
         <w:t xml:space="preserve"> (toutes les 1h30)</w:t>
@@ -4818,6 +4819,7 @@
     <w:rsidRoot w:val="00FF68AE"/>
     <w:rsid w:val="0037619C"/>
     <w:rsid w:val="00961096"/>
+    <w:rsid w:val="00D87A17"/>
     <w:rsid w:val="00DC7F09"/>
     <w:rsid w:val="00F2065B"/>
     <w:rsid w:val="00FF4924"/>

</xml_diff>